<commit_message>
added more questions to the customer survey closes #6
</commit_message>
<xml_diff>
--- a/documentation/customer_survey/Kundenbefragung_1.docx
+++ b/documentation/customer_survey/Kundenbefragung_1.docx
@@ -31,6 +31,29 @@
     </w:p>
     <w:p>
       <w:r>
+        <w:t xml:space="preserve">- Was ist die Motivation hinter der Privacy Management </w:t>
+      </w:r>
+      <w:proofErr w:type="spellStart"/>
+      <w:r>
+        <w:t>Platform</w:t>
+      </w:r>
+      <w:proofErr w:type="spellEnd"/>
+      <w:r>
+        <w:t>?</w:t>
+      </w:r>
+    </w:p>
+    <w:p/>
+    <w:p>
+      <w:r>
+        <w:t xml:space="preserve">- Wie </w:t>
+      </w:r>
+      <w:r>
+        <w:t>kann die Abgrenzung zu anderen Apps bzw. Funktionen beschrieben werden?</w:t>
+      </w:r>
+    </w:p>
+    <w:p/>
+    <w:p>
+      <w:r>
         <w:t xml:space="preserve">- Wie sieht es momentan bei der Privacy bei </w:t>
       </w:r>
       <w:proofErr w:type="spellStart"/>
@@ -55,7 +78,10 @@
         <w:spacing w:after="120"/>
       </w:pPr>
       <w:r>
-        <w:t>Allgemein:</w:t>
+        <w:t>Formale Grundlagen</w:t>
+      </w:r>
+      <w:r>
+        <w:t>:</w:t>
       </w:r>
     </w:p>
     <w:p>
@@ -68,7 +94,16 @@
       </w:r>
       <w:proofErr w:type="spellEnd"/>
       <w:r>
-        <w:t>-Versionen soll PMP und die Beispiel-Apps kompatibel sein?</w:t>
+        <w:t xml:space="preserve">-Versionen </w:t>
+      </w:r>
+      <w:r>
+        <w:t>sollen</w:t>
+      </w:r>
+      <w:r>
+        <w:t xml:space="preserve"> die</w:t>
+      </w:r>
+      <w:r>
+        <w:t xml:space="preserve"> PMP und die Beispiel-Apps kompatibel sein?</w:t>
       </w:r>
     </w:p>
     <w:p/>
@@ -92,6 +127,9 @@
       <w:r>
         <w:t xml:space="preserve"> implementiert werden?</w:t>
       </w:r>
+      <w:r>
+        <w:t xml:space="preserve"> (Größenoptimierung)</w:t>
+      </w:r>
     </w:p>
     <w:p/>
     <w:p>
@@ -102,13 +140,29 @@
     <w:p/>
     <w:p>
       <w:r>
-        <w:t>- Wer wird PMP einsetzen? (Zielgruppe)</w:t>
-      </w:r>
-    </w:p>
-    <w:p/>
-    <w:p>
-      <w:r>
-        <w:t>- Was soll im Lieferumfang beinhaltet sein? (System, Source, Benutzerhandbuch?)</w:t>
+        <w:t xml:space="preserve">- </w:t>
+      </w:r>
+      <w:r>
+        <w:t>Gibt es vertragliche Anforderungen an die Konformität mit Normen?</w:t>
+      </w:r>
+    </w:p>
+    <w:p/>
+    <w:p>
+      <w:r>
+        <w:t xml:space="preserve">- </w:t>
+      </w:r>
+      <w:r>
+        <w:t>Gibt es vertragliche Anforderungen an die Projektdurchführung (Prozess o.ä.)?</w:t>
+      </w:r>
+    </w:p>
+    <w:p/>
+    <w:p>
+      <w:pPr>
+        <w:pStyle w:val="Listenabsatz"/>
+        <w:ind w:left="0"/>
+      </w:pPr>
+      <w:r>
+        <w:t>- Sind gesetzliche Auflagen einzuhalten?</w:t>
       </w:r>
     </w:p>
     <w:p/>
@@ -118,95 +172,22 @@
         <w:spacing w:after="120"/>
       </w:pPr>
       <w:r>
-        <w:t>PMP Allgemein:</w:t>
-      </w:r>
-    </w:p>
-    <w:p>
-      <w:r>
-        <w:t>- Was stellt die Grundfunktionalität der PMP dar?</w:t>
-      </w:r>
-    </w:p>
-    <w:p/>
-    <w:p>
-      <w:r>
-        <w:t>- Sollen nur APPs, die unsere Schnittstellen implementieren, mit PMP verwaltet werden können, oder alle?</w:t>
-      </w:r>
-    </w:p>
-    <w:p/>
-    <w:p>
-      <w:r>
-        <w:t xml:space="preserve">- Wirkt die PMP als Firewall oder </w:t>
-      </w:r>
-      <w:proofErr w:type="spellStart"/>
-      <w:r>
-        <w:t>Sandbox</w:t>
-      </w:r>
-      <w:proofErr w:type="spellEnd"/>
-      <w:r>
-        <w:t>?</w:t>
-      </w:r>
-    </w:p>
-    <w:p/>
-    <w:p>
-      <w:r>
         <w:lastRenderedPageBreak/>
-        <w:t xml:space="preserve">- Braucht man hierfür ein </w:t>
-      </w:r>
-      <w:proofErr w:type="spellStart"/>
-      <w:r>
-        <w:t>gerootetes</w:t>
-      </w:r>
-      <w:proofErr w:type="spellEnd"/>
-      <w:r>
-        <w:t xml:space="preserve"> Gerät? (Internet-Zugriff verbieten, WLAN-Switch, etc...)</w:t>
-      </w:r>
-    </w:p>
-    <w:p/>
-    <w:p>
-      <w:r>
-        <w:t>- Im Bezug zur PMP: Was genau ist mit "Kontext-Sensitiv" als Anforderung gemeint?</w:t>
-      </w:r>
-    </w:p>
-    <w:p/>
-    <w:p>
-      <w:r>
-        <w:t>- Was hat "Kontext-Sensitiv" mit der Grundfunktionalität der PMP zu tun?</w:t>
-      </w:r>
-    </w:p>
-    <w:p/>
-    <w:p>
-      <w:r>
-        <w:t>- Gibt es spezielle Anforderungen an die GUI?</w:t>
-      </w:r>
-    </w:p>
-    <w:p/>
-    <w:p>
-      <w:r>
-        <w:t>- Gibt es Design-Vorgaben für die GUI? (Farben, Logo, Schrift, ..?)</w:t>
-      </w:r>
-    </w:p>
-    <w:p/>
-    <w:p>
-      <w:r>
-        <w:t>- Sind Anforderungen an die Service-Levels vorhanden bzw. vorgegeben oder können wir diese frei definieren?</w:t>
-      </w:r>
-    </w:p>
-    <w:p/>
-    <w:p>
-      <w:r>
-        <w:t>- Muss eine leichte Erweiterbarkeit gegeben sein bzw. gibt es schon Pläne für eine Erweiterung?</w:t>
-      </w:r>
-    </w:p>
-    <w:p/>
-    <w:p>
-      <w:r>
-        <w:t>- Müssen die auf der PMP getroffenen Einstellungen für APPs exportiert/importiert werden können?</w:t>
-      </w:r>
-    </w:p>
-    <w:p/>
-    <w:p>
-      <w:r>
-        <w:t>- Gibt es spezielle Anforderungen an die Robustheit des Systems?</w:t>
+        <w:t>Allgemein:</w:t>
+      </w:r>
+    </w:p>
+    <w:p>
+      <w:r>
+        <w:t>- Wer wird PMP einsetzen? (Zielgruppe)</w:t>
+      </w:r>
+    </w:p>
+    <w:p/>
+    <w:p>
+      <w:r>
+        <w:t xml:space="preserve">- Was soll im Lieferumfang beinhaltet sein? (System, Source, </w:t>
+      </w:r>
+      <w:r>
+        <w:t>Benutzerhandbuch?)</w:t>
       </w:r>
     </w:p>
     <w:p/>
@@ -216,30 +197,144 @@
         <w:spacing w:after="120"/>
       </w:pPr>
       <w:r>
-        <w:t>Beispiel-Apps:</w:t>
-      </w:r>
-    </w:p>
-    <w:p>
-      <w:r>
-        <w:t>- Wie viele Beispiel-Apps sollen geliefert werden?</w:t>
-      </w:r>
-    </w:p>
-    <w:p/>
-    <w:p>
-      <w:r>
-        <w:t>- Um was für Apps handelt es sich?</w:t>
-      </w:r>
-    </w:p>
-    <w:p/>
-    <w:p>
-      <w:r>
-        <w:t>- Wie umfangreich sollen diese sei?</w:t>
-      </w:r>
-    </w:p>
-    <w:p/>
-    <w:p>
-      <w:r>
-        <w:t>- Muss des komplette Funktionsumfang der PMP mit den Apps "getestet" werden?</w:t>
+        <w:t>PMP Allgemein:</w:t>
+      </w:r>
+    </w:p>
+    <w:p>
+      <w:r>
+        <w:t>- Was stellt die Grundfunktionalität der PMP dar?</w:t>
+      </w:r>
+    </w:p>
+    <w:p/>
+    <w:p>
+      <w:r>
+        <w:t>- Sollen nur APPs, die unsere Schnittstellen implementieren, mit PMP verwaltet werden können, oder alle?</w:t>
+      </w:r>
+    </w:p>
+    <w:p/>
+    <w:p>
+      <w:r>
+        <w:t xml:space="preserve">- Wirkt die PMP als Firewall oder </w:t>
+      </w:r>
+      <w:proofErr w:type="spellStart"/>
+      <w:r>
+        <w:t>Sandbox</w:t>
+      </w:r>
+      <w:proofErr w:type="spellEnd"/>
+      <w:r>
+        <w:t>?</w:t>
+      </w:r>
+    </w:p>
+    <w:p/>
+    <w:p>
+      <w:r>
+        <w:t xml:space="preserve">- Braucht man hierfür ein </w:t>
+      </w:r>
+      <w:proofErr w:type="spellStart"/>
+      <w:r>
+        <w:t>gerootetes</w:t>
+      </w:r>
+      <w:proofErr w:type="spellEnd"/>
+      <w:r>
+        <w:t xml:space="preserve"> Gerät? (Internet-Zugriff verbieten, WLAN-Switch, etc...)</w:t>
+      </w:r>
+    </w:p>
+    <w:p/>
+    <w:p>
+      <w:r>
+        <w:t>- Im Bezug zur PMP: Was genau ist mit "Kontext-Sensitiv" als Anforderung gemeint?</w:t>
+      </w:r>
+    </w:p>
+    <w:p/>
+    <w:p>
+      <w:r>
+        <w:t>- Was hat "Kontext-Sensitiv" mit der Grundfunktionalität der PMP zu tun?</w:t>
+      </w:r>
+    </w:p>
+    <w:p/>
+    <w:p>
+      <w:r>
+        <w:t>- Was ist unter „service-leve</w:t>
+      </w:r>
+      <w:r>
+        <w:t>l</w:t>
+      </w:r>
+      <w:r>
+        <w:t>-basiert“ und „</w:t>
+      </w:r>
+      <w:proofErr w:type="spellStart"/>
+      <w:r>
+        <w:t>policy</w:t>
+      </w:r>
+      <w:proofErr w:type="spellEnd"/>
+      <w:r>
+        <w:t>-basiert“  zu verstehen?</w:t>
+      </w:r>
+    </w:p>
+    <w:p/>
+    <w:p>
+      <w:r>
+        <w:t xml:space="preserve">- Welche </w:t>
+      </w:r>
+      <w:r>
+        <w:t xml:space="preserve">Funktionalitäten </w:t>
+      </w:r>
+      <w:r>
+        <w:t xml:space="preserve">soll der Regeleditor </w:t>
+      </w:r>
+      <w:r>
+        <w:t>beinhalten</w:t>
+      </w:r>
+      <w:r>
+        <w:t>?</w:t>
+      </w:r>
+    </w:p>
+    <w:p/>
+    <w:p>
+      <w:r>
+        <w:t xml:space="preserve">- </w:t>
+      </w:r>
+      <w:r>
+        <w:t>Welche Funktionalitäten soll der Service-Level-Editor beinhalten?</w:t>
+      </w:r>
+    </w:p>
+    <w:p>
+      <w:bookmarkStart w:id="0" w:name="_GoBack"/>
+      <w:bookmarkEnd w:id="0"/>
+    </w:p>
+    <w:p>
+      <w:r>
+        <w:t>- Gibt es spezielle Anforderungen an die GUI?</w:t>
+      </w:r>
+    </w:p>
+    <w:p/>
+    <w:p>
+      <w:r>
+        <w:t>- Gibt es Design-Vorgaben für die GUI? (Farben, Logo, Schrift, ..?)</w:t>
+      </w:r>
+    </w:p>
+    <w:p/>
+    <w:p>
+      <w:r>
+        <w:t>- Sind Anforderungen an die Service-Levels vorhanden bzw. vorgegeben oder können wir diese frei definieren?</w:t>
+      </w:r>
+    </w:p>
+    <w:p/>
+    <w:p>
+      <w:r>
+        <w:t>- Muss eine leichte Erweiterbarkeit gegeben sein bzw. gibt es schon Pläne für eine Erweiterung?</w:t>
+      </w:r>
+    </w:p>
+    <w:p/>
+    <w:p>
+      <w:r>
+        <w:t>- Müssen die auf der PMP getroffenen Einstellungen für APPs exportiert/importiert werden können?</w:t>
+      </w:r>
+    </w:p>
+    <w:p/>
+    <w:p>
+      <w:r>
+        <w:t>- Gibt es spezielle Anforderungen an die Robustheit des Systems?</w:t>
       </w:r>
     </w:p>
     <w:p/>
@@ -249,49 +344,30 @@
         <w:spacing w:after="120"/>
       </w:pPr>
       <w:r>
-        <w:lastRenderedPageBreak/>
-        <w:t>Konventionen / Sonstiges:</w:t>
-      </w:r>
-    </w:p>
-    <w:p>
-      <w:r>
-        <w:t>- In welcher Sprache soll das Benutzerhandbuch verfasst sein?</w:t>
-      </w:r>
-    </w:p>
-    <w:p/>
-    <w:p>
-      <w:r>
-        <w:t>- In welcher Sprache soll die Oberfläche der PMP verfasst sein?</w:t>
-      </w:r>
-    </w:p>
-    <w:p/>
-    <w:p>
-      <w:r>
-        <w:t>- In welcher Sprache soll die Oberfläche der Beispiel-Apps verfasst sein?</w:t>
-      </w:r>
-    </w:p>
-    <w:p/>
-    <w:p>
-      <w:r>
-        <w:t>- Gibt es Anforderungen an den Code (Code/Bezeichner-Sprache, Kommentar-Sprache, Lesbarkeit, andere Konventionen(?))?</w:t>
-      </w:r>
-    </w:p>
-    <w:p/>
-    <w:p>
-      <w:r>
-        <w:t>- Gibt es Anforderungen an die Barrierefreiheit?</w:t>
-      </w:r>
-    </w:p>
-    <w:p/>
-    <w:p>
-      <w:r>
-        <w:t>- Gibt es eine spezielle Vorgabe an das Mengengerüst? (z.B. wie viele APPs verwaltet werden können)</w:t>
-      </w:r>
-    </w:p>
-    <w:p/>
-    <w:p>
-      <w:r>
-        <w:t>- Wie soll der Name der Software sein?</w:t>
+        <w:t>Beispiel-Apps:</w:t>
+      </w:r>
+    </w:p>
+    <w:p>
+      <w:r>
+        <w:t>- Wie viele Beispiel-Apps sollen geliefert werden?</w:t>
+      </w:r>
+    </w:p>
+    <w:p/>
+    <w:p>
+      <w:r>
+        <w:t>- Um was für Apps handelt es sich?</w:t>
+      </w:r>
+    </w:p>
+    <w:p/>
+    <w:p>
+      <w:r>
+        <w:t>- Wie umfangreich sollen diese sei?</w:t>
+      </w:r>
+    </w:p>
+    <w:p/>
+    <w:p>
+      <w:r>
+        <w:t>- Muss des komplette Funktionsumfang der PMP mit den Apps "getestet" werden?</w:t>
       </w:r>
     </w:p>
     <w:p/>
@@ -301,6 +377,66 @@
         <w:spacing w:after="120"/>
       </w:pPr>
       <w:r>
+        <w:t>Sprache</w:t>
+      </w:r>
+      <w:r>
+        <w:t xml:space="preserve"> / </w:t>
+      </w:r>
+      <w:r>
+        <w:t>Konventionen</w:t>
+      </w:r>
+      <w:r>
+        <w:t xml:space="preserve"> / Sonstiges:</w:t>
+      </w:r>
+    </w:p>
+    <w:p>
+      <w:r>
+        <w:t>- In welcher Sprache soll das Benutzerhandbuch verfasst sein?</w:t>
+      </w:r>
+    </w:p>
+    <w:p/>
+    <w:p>
+      <w:r>
+        <w:t>- In welcher Sprache soll die Oberfläche der PMP verfasst sein?</w:t>
+      </w:r>
+    </w:p>
+    <w:p/>
+    <w:p>
+      <w:r>
+        <w:t>- In welcher Sprache soll die Oberfläche der Beispiel-Apps verfasst sein?</w:t>
+      </w:r>
+    </w:p>
+    <w:p/>
+    <w:p>
+      <w:r>
+        <w:t>- Gibt es Anforderungen an den Code (Code/Bezeichner-Sprache, Kommentar-Sprache, Lesbarkeit, andere Konventionen(?))?</w:t>
+      </w:r>
+    </w:p>
+    <w:p/>
+    <w:p>
+      <w:r>
+        <w:t>- Gibt es Anforderungen an die Barrierefreiheit?</w:t>
+      </w:r>
+    </w:p>
+    <w:p/>
+    <w:p>
+      <w:r>
+        <w:t>- Gibt es eine spezielle Vorgabe an das Mengengerüst? (z.B. wie viele APPs verwaltet werden können)</w:t>
+      </w:r>
+    </w:p>
+    <w:p/>
+    <w:p>
+      <w:r>
+        <w:t>- Wie soll der Name der Software sein?</w:t>
+      </w:r>
+    </w:p>
+    <w:p/>
+    <w:p>
+      <w:pPr>
+        <w:pStyle w:val="berschrift1"/>
+        <w:spacing w:after="120"/>
+      </w:pPr>
+      <w:r>
         <w:t>Ressourcen:</w:t>
       </w:r>
     </w:p>
@@ -315,6 +451,15 @@
       <w:proofErr w:type="spellEnd"/>
       <w:r>
         <w:t>-fähige Mobiltelefone zur Verfügung gestellt?</w:t>
+      </w:r>
+      <w:r>
+        <w:t xml:space="preserve"> (Emulator sehr langsam</w:t>
+      </w:r>
+      <w:r>
+        <w:t>!</w:t>
+      </w:r>
+      <w:r>
+        <w:t>)</w:t>
       </w:r>
     </w:p>
     <w:p/>
@@ -331,11 +476,9 @@
       <w:r>
         <w:t xml:space="preserve">- Welche Kommunikationsart ist zwischen Kunde und Projektleiter die </w:t>
       </w:r>
-      <w:proofErr w:type="spellStart"/>
-      <w:r>
-        <w:t>preferierte</w:t>
-      </w:r>
-      <w:proofErr w:type="spellEnd"/>
+      <w:r>
+        <w:t>präferierte</w:t>
+      </w:r>
       <w:r>
         <w:t>? (E-Mail, persönlich, Forum, ..?)</w:t>
       </w:r>
@@ -346,10 +489,7 @@
         <w:t>- Sollten noch Unklarheiten auftreten: Gibt es eine Möglichkeit für eine zweite Kundenbefragung?</w:t>
       </w:r>
     </w:p>
-    <w:p>
-      <w:bookmarkStart w:id="0" w:name="_GoBack"/>
-      <w:bookmarkEnd w:id="0"/>
-    </w:p>
+    <w:p/>
     <w:sectPr>
       <w:pgSz w:w="11906" w:h="16838"/>
       <w:pgMar w:top="1417" w:right="1417" w:bottom="1134" w:left="1417" w:header="708" w:footer="708" w:gutter="0"/>
@@ -358,6 +498,816 @@
     </w:sectPr>
   </w:body>
 </w:document>
+</file>
+
+<file path=word/numbering.xml><?xml version="1.0" encoding="utf-8"?>
+<w:numbering xmlns:wpc="http://schemas.microsoft.com/office/word/2010/wordprocessingCanvas" xmlns:mc="http://schemas.openxmlformats.org/markup-compatibility/2006" xmlns:o="urn:schemas-microsoft-com:office:office" xmlns:r="http://schemas.openxmlformats.org/officeDocument/2006/relationships" xmlns:m="http://schemas.openxmlformats.org/officeDocument/2006/math" xmlns:v="urn:schemas-microsoft-com:vml" xmlns:wp14="http://schemas.microsoft.com/office/word/2010/wordprocessingDrawing" xmlns:wp="http://schemas.openxmlformats.org/drawingml/2006/wordprocessingDrawing" xmlns:w10="urn:schemas-microsoft-com:office:word" xmlns:w="http://schemas.openxmlformats.org/wordprocessingml/2006/main" xmlns:w14="http://schemas.microsoft.com/office/word/2010/wordml" xmlns:wpg="http://schemas.microsoft.com/office/word/2010/wordprocessingGroup" xmlns:wpi="http://schemas.microsoft.com/office/word/2010/wordprocessingInk" xmlns:wne="http://schemas.microsoft.com/office/word/2006/wordml" xmlns:wps="http://schemas.microsoft.com/office/word/2010/wordprocessingShape" mc:Ignorable="w14 wp14">
+  <w:abstractNum w:abstractNumId="0">
+    <w:nsid w:val="079C2F53"/>
+    <w:multiLevelType w:val="hybridMultilevel"/>
+    <w:tmpl w:val="A7E458C0"/>
+    <w:lvl w:ilvl="0" w:tplc="236C5600">
+      <w:numFmt w:val="bullet"/>
+      <w:lvlText w:val="-"/>
+      <w:lvlJc w:val="left"/>
+      <w:pPr>
+        <w:ind w:left="360" w:hanging="360"/>
+      </w:pPr>
+      <w:rPr>
+        <w:rFonts w:ascii="Calibri" w:eastAsiaTheme="minorHAnsi" w:hAnsi="Calibri" w:cs="Calibri" w:hint="default"/>
+      </w:rPr>
+    </w:lvl>
+    <w:lvl w:ilvl="1" w:tplc="04070003" w:tentative="1">
+      <w:start w:val="1"/>
+      <w:numFmt w:val="bullet"/>
+      <w:lvlText w:val="o"/>
+      <w:lvlJc w:val="left"/>
+      <w:pPr>
+        <w:ind w:left="1080" w:hanging="360"/>
+      </w:pPr>
+      <w:rPr>
+        <w:rFonts w:ascii="Courier New" w:hAnsi="Courier New" w:cs="Courier New" w:hint="default"/>
+      </w:rPr>
+    </w:lvl>
+    <w:lvl w:ilvl="2" w:tplc="04070005" w:tentative="1">
+      <w:start w:val="1"/>
+      <w:numFmt w:val="bullet"/>
+      <w:lvlText w:val=""/>
+      <w:lvlJc w:val="left"/>
+      <w:pPr>
+        <w:ind w:left="1800" w:hanging="360"/>
+      </w:pPr>
+      <w:rPr>
+        <w:rFonts w:ascii="Wingdings" w:hAnsi="Wingdings" w:hint="default"/>
+      </w:rPr>
+    </w:lvl>
+    <w:lvl w:ilvl="3" w:tplc="04070001" w:tentative="1">
+      <w:start w:val="1"/>
+      <w:numFmt w:val="bullet"/>
+      <w:lvlText w:val=""/>
+      <w:lvlJc w:val="left"/>
+      <w:pPr>
+        <w:ind w:left="2520" w:hanging="360"/>
+      </w:pPr>
+      <w:rPr>
+        <w:rFonts w:ascii="Symbol" w:hAnsi="Symbol" w:hint="default"/>
+      </w:rPr>
+    </w:lvl>
+    <w:lvl w:ilvl="4" w:tplc="04070003" w:tentative="1">
+      <w:start w:val="1"/>
+      <w:numFmt w:val="bullet"/>
+      <w:lvlText w:val="o"/>
+      <w:lvlJc w:val="left"/>
+      <w:pPr>
+        <w:ind w:left="3240" w:hanging="360"/>
+      </w:pPr>
+      <w:rPr>
+        <w:rFonts w:ascii="Courier New" w:hAnsi="Courier New" w:cs="Courier New" w:hint="default"/>
+      </w:rPr>
+    </w:lvl>
+    <w:lvl w:ilvl="5" w:tplc="04070005" w:tentative="1">
+      <w:start w:val="1"/>
+      <w:numFmt w:val="bullet"/>
+      <w:lvlText w:val=""/>
+      <w:lvlJc w:val="left"/>
+      <w:pPr>
+        <w:ind w:left="3960" w:hanging="360"/>
+      </w:pPr>
+      <w:rPr>
+        <w:rFonts w:ascii="Wingdings" w:hAnsi="Wingdings" w:hint="default"/>
+      </w:rPr>
+    </w:lvl>
+    <w:lvl w:ilvl="6" w:tplc="04070001" w:tentative="1">
+      <w:start w:val="1"/>
+      <w:numFmt w:val="bullet"/>
+      <w:lvlText w:val=""/>
+      <w:lvlJc w:val="left"/>
+      <w:pPr>
+        <w:ind w:left="4680" w:hanging="360"/>
+      </w:pPr>
+      <w:rPr>
+        <w:rFonts w:ascii="Symbol" w:hAnsi="Symbol" w:hint="default"/>
+      </w:rPr>
+    </w:lvl>
+    <w:lvl w:ilvl="7" w:tplc="04070003" w:tentative="1">
+      <w:start w:val="1"/>
+      <w:numFmt w:val="bullet"/>
+      <w:lvlText w:val="o"/>
+      <w:lvlJc w:val="left"/>
+      <w:pPr>
+        <w:ind w:left="5400" w:hanging="360"/>
+      </w:pPr>
+      <w:rPr>
+        <w:rFonts w:ascii="Courier New" w:hAnsi="Courier New" w:cs="Courier New" w:hint="default"/>
+      </w:rPr>
+    </w:lvl>
+    <w:lvl w:ilvl="8" w:tplc="04070005" w:tentative="1">
+      <w:start w:val="1"/>
+      <w:numFmt w:val="bullet"/>
+      <w:lvlText w:val=""/>
+      <w:lvlJc w:val="left"/>
+      <w:pPr>
+        <w:ind w:left="6120" w:hanging="360"/>
+      </w:pPr>
+      <w:rPr>
+        <w:rFonts w:ascii="Wingdings" w:hAnsi="Wingdings" w:hint="default"/>
+      </w:rPr>
+    </w:lvl>
+  </w:abstractNum>
+  <w:abstractNum w:abstractNumId="1">
+    <w:nsid w:val="29195F0A"/>
+    <w:multiLevelType w:val="hybridMultilevel"/>
+    <w:tmpl w:val="3222B1CE"/>
+    <w:lvl w:ilvl="0" w:tplc="4FB8A212">
+      <w:numFmt w:val="bullet"/>
+      <w:lvlText w:val="-"/>
+      <w:lvlJc w:val="left"/>
+      <w:pPr>
+        <w:ind w:left="720" w:hanging="360"/>
+      </w:pPr>
+      <w:rPr>
+        <w:rFonts w:ascii="Calibri" w:eastAsiaTheme="minorHAnsi" w:hAnsi="Calibri" w:cs="Calibri" w:hint="default"/>
+      </w:rPr>
+    </w:lvl>
+    <w:lvl w:ilvl="1" w:tplc="04070003" w:tentative="1">
+      <w:start w:val="1"/>
+      <w:numFmt w:val="bullet"/>
+      <w:lvlText w:val="o"/>
+      <w:lvlJc w:val="left"/>
+      <w:pPr>
+        <w:ind w:left="1440" w:hanging="360"/>
+      </w:pPr>
+      <w:rPr>
+        <w:rFonts w:ascii="Courier New" w:hAnsi="Courier New" w:cs="Courier New" w:hint="default"/>
+      </w:rPr>
+    </w:lvl>
+    <w:lvl w:ilvl="2" w:tplc="04070005" w:tentative="1">
+      <w:start w:val="1"/>
+      <w:numFmt w:val="bullet"/>
+      <w:lvlText w:val=""/>
+      <w:lvlJc w:val="left"/>
+      <w:pPr>
+        <w:ind w:left="2160" w:hanging="360"/>
+      </w:pPr>
+      <w:rPr>
+        <w:rFonts w:ascii="Wingdings" w:hAnsi="Wingdings" w:hint="default"/>
+      </w:rPr>
+    </w:lvl>
+    <w:lvl w:ilvl="3" w:tplc="04070001" w:tentative="1">
+      <w:start w:val="1"/>
+      <w:numFmt w:val="bullet"/>
+      <w:lvlText w:val=""/>
+      <w:lvlJc w:val="left"/>
+      <w:pPr>
+        <w:ind w:left="2880" w:hanging="360"/>
+      </w:pPr>
+      <w:rPr>
+        <w:rFonts w:ascii="Symbol" w:hAnsi="Symbol" w:hint="default"/>
+      </w:rPr>
+    </w:lvl>
+    <w:lvl w:ilvl="4" w:tplc="04070003" w:tentative="1">
+      <w:start w:val="1"/>
+      <w:numFmt w:val="bullet"/>
+      <w:lvlText w:val="o"/>
+      <w:lvlJc w:val="left"/>
+      <w:pPr>
+        <w:ind w:left="3600" w:hanging="360"/>
+      </w:pPr>
+      <w:rPr>
+        <w:rFonts w:ascii="Courier New" w:hAnsi="Courier New" w:cs="Courier New" w:hint="default"/>
+      </w:rPr>
+    </w:lvl>
+    <w:lvl w:ilvl="5" w:tplc="04070005" w:tentative="1">
+      <w:start w:val="1"/>
+      <w:numFmt w:val="bullet"/>
+      <w:lvlText w:val=""/>
+      <w:lvlJc w:val="left"/>
+      <w:pPr>
+        <w:ind w:left="4320" w:hanging="360"/>
+      </w:pPr>
+      <w:rPr>
+        <w:rFonts w:ascii="Wingdings" w:hAnsi="Wingdings" w:hint="default"/>
+      </w:rPr>
+    </w:lvl>
+    <w:lvl w:ilvl="6" w:tplc="04070001" w:tentative="1">
+      <w:start w:val="1"/>
+      <w:numFmt w:val="bullet"/>
+      <w:lvlText w:val=""/>
+      <w:lvlJc w:val="left"/>
+      <w:pPr>
+        <w:ind w:left="5040" w:hanging="360"/>
+      </w:pPr>
+      <w:rPr>
+        <w:rFonts w:ascii="Symbol" w:hAnsi="Symbol" w:hint="default"/>
+      </w:rPr>
+    </w:lvl>
+    <w:lvl w:ilvl="7" w:tplc="04070003" w:tentative="1">
+      <w:start w:val="1"/>
+      <w:numFmt w:val="bullet"/>
+      <w:lvlText w:val="o"/>
+      <w:lvlJc w:val="left"/>
+      <w:pPr>
+        <w:ind w:left="5760" w:hanging="360"/>
+      </w:pPr>
+      <w:rPr>
+        <w:rFonts w:ascii="Courier New" w:hAnsi="Courier New" w:cs="Courier New" w:hint="default"/>
+      </w:rPr>
+    </w:lvl>
+    <w:lvl w:ilvl="8" w:tplc="04070005" w:tentative="1">
+      <w:start w:val="1"/>
+      <w:numFmt w:val="bullet"/>
+      <w:lvlText w:val=""/>
+      <w:lvlJc w:val="left"/>
+      <w:pPr>
+        <w:ind w:left="6480" w:hanging="360"/>
+      </w:pPr>
+      <w:rPr>
+        <w:rFonts w:ascii="Wingdings" w:hAnsi="Wingdings" w:hint="default"/>
+      </w:rPr>
+    </w:lvl>
+  </w:abstractNum>
+  <w:abstractNum w:abstractNumId="2">
+    <w:nsid w:val="53BE6BC7"/>
+    <w:multiLevelType w:val="hybridMultilevel"/>
+    <w:tmpl w:val="725C9DC2"/>
+    <w:lvl w:ilvl="0" w:tplc="72CC79FE">
+      <w:numFmt w:val="bullet"/>
+      <w:lvlText w:val="-"/>
+      <w:lvlJc w:val="left"/>
+      <w:pPr>
+        <w:ind w:left="720" w:hanging="360"/>
+      </w:pPr>
+      <w:rPr>
+        <w:rFonts w:ascii="Calibri" w:eastAsiaTheme="minorHAnsi" w:hAnsi="Calibri" w:cs="Calibri" w:hint="default"/>
+      </w:rPr>
+    </w:lvl>
+    <w:lvl w:ilvl="1" w:tplc="04070003" w:tentative="1">
+      <w:start w:val="1"/>
+      <w:numFmt w:val="bullet"/>
+      <w:lvlText w:val="o"/>
+      <w:lvlJc w:val="left"/>
+      <w:pPr>
+        <w:ind w:left="1440" w:hanging="360"/>
+      </w:pPr>
+      <w:rPr>
+        <w:rFonts w:ascii="Courier New" w:hAnsi="Courier New" w:cs="Courier New" w:hint="default"/>
+      </w:rPr>
+    </w:lvl>
+    <w:lvl w:ilvl="2" w:tplc="04070005" w:tentative="1">
+      <w:start w:val="1"/>
+      <w:numFmt w:val="bullet"/>
+      <w:lvlText w:val=""/>
+      <w:lvlJc w:val="left"/>
+      <w:pPr>
+        <w:ind w:left="2160" w:hanging="360"/>
+      </w:pPr>
+      <w:rPr>
+        <w:rFonts w:ascii="Wingdings" w:hAnsi="Wingdings" w:hint="default"/>
+      </w:rPr>
+    </w:lvl>
+    <w:lvl w:ilvl="3" w:tplc="04070001" w:tentative="1">
+      <w:start w:val="1"/>
+      <w:numFmt w:val="bullet"/>
+      <w:lvlText w:val=""/>
+      <w:lvlJc w:val="left"/>
+      <w:pPr>
+        <w:ind w:left="2880" w:hanging="360"/>
+      </w:pPr>
+      <w:rPr>
+        <w:rFonts w:ascii="Symbol" w:hAnsi="Symbol" w:hint="default"/>
+      </w:rPr>
+    </w:lvl>
+    <w:lvl w:ilvl="4" w:tplc="04070003" w:tentative="1">
+      <w:start w:val="1"/>
+      <w:numFmt w:val="bullet"/>
+      <w:lvlText w:val="o"/>
+      <w:lvlJc w:val="left"/>
+      <w:pPr>
+        <w:ind w:left="3600" w:hanging="360"/>
+      </w:pPr>
+      <w:rPr>
+        <w:rFonts w:ascii="Courier New" w:hAnsi="Courier New" w:cs="Courier New" w:hint="default"/>
+      </w:rPr>
+    </w:lvl>
+    <w:lvl w:ilvl="5" w:tplc="04070005" w:tentative="1">
+      <w:start w:val="1"/>
+      <w:numFmt w:val="bullet"/>
+      <w:lvlText w:val=""/>
+      <w:lvlJc w:val="left"/>
+      <w:pPr>
+        <w:ind w:left="4320" w:hanging="360"/>
+      </w:pPr>
+      <w:rPr>
+        <w:rFonts w:ascii="Wingdings" w:hAnsi="Wingdings" w:hint="default"/>
+      </w:rPr>
+    </w:lvl>
+    <w:lvl w:ilvl="6" w:tplc="04070001" w:tentative="1">
+      <w:start w:val="1"/>
+      <w:numFmt w:val="bullet"/>
+      <w:lvlText w:val=""/>
+      <w:lvlJc w:val="left"/>
+      <w:pPr>
+        <w:ind w:left="5040" w:hanging="360"/>
+      </w:pPr>
+      <w:rPr>
+        <w:rFonts w:ascii="Symbol" w:hAnsi="Symbol" w:hint="default"/>
+      </w:rPr>
+    </w:lvl>
+    <w:lvl w:ilvl="7" w:tplc="04070003" w:tentative="1">
+      <w:start w:val="1"/>
+      <w:numFmt w:val="bullet"/>
+      <w:lvlText w:val="o"/>
+      <w:lvlJc w:val="left"/>
+      <w:pPr>
+        <w:ind w:left="5760" w:hanging="360"/>
+      </w:pPr>
+      <w:rPr>
+        <w:rFonts w:ascii="Courier New" w:hAnsi="Courier New" w:cs="Courier New" w:hint="default"/>
+      </w:rPr>
+    </w:lvl>
+    <w:lvl w:ilvl="8" w:tplc="04070005" w:tentative="1">
+      <w:start w:val="1"/>
+      <w:numFmt w:val="bullet"/>
+      <w:lvlText w:val=""/>
+      <w:lvlJc w:val="left"/>
+      <w:pPr>
+        <w:ind w:left="6480" w:hanging="360"/>
+      </w:pPr>
+      <w:rPr>
+        <w:rFonts w:ascii="Wingdings" w:hAnsi="Wingdings" w:hint="default"/>
+      </w:rPr>
+    </w:lvl>
+  </w:abstractNum>
+  <w:abstractNum w:abstractNumId="3">
+    <w:nsid w:val="547F4299"/>
+    <w:multiLevelType w:val="hybridMultilevel"/>
+    <w:tmpl w:val="46CA0392"/>
+    <w:lvl w:ilvl="0" w:tplc="4D3C53A4">
+      <w:numFmt w:val="bullet"/>
+      <w:lvlText w:val="-"/>
+      <w:lvlJc w:val="left"/>
+      <w:pPr>
+        <w:ind w:left="720" w:hanging="360"/>
+      </w:pPr>
+      <w:rPr>
+        <w:rFonts w:ascii="Calibri" w:eastAsiaTheme="minorHAnsi" w:hAnsi="Calibri" w:cs="Calibri" w:hint="default"/>
+      </w:rPr>
+    </w:lvl>
+    <w:lvl w:ilvl="1" w:tplc="04070003" w:tentative="1">
+      <w:start w:val="1"/>
+      <w:numFmt w:val="bullet"/>
+      <w:lvlText w:val="o"/>
+      <w:lvlJc w:val="left"/>
+      <w:pPr>
+        <w:ind w:left="1440" w:hanging="360"/>
+      </w:pPr>
+      <w:rPr>
+        <w:rFonts w:ascii="Courier New" w:hAnsi="Courier New" w:cs="Courier New" w:hint="default"/>
+      </w:rPr>
+    </w:lvl>
+    <w:lvl w:ilvl="2" w:tplc="04070005" w:tentative="1">
+      <w:start w:val="1"/>
+      <w:numFmt w:val="bullet"/>
+      <w:lvlText w:val=""/>
+      <w:lvlJc w:val="left"/>
+      <w:pPr>
+        <w:ind w:left="2160" w:hanging="360"/>
+      </w:pPr>
+      <w:rPr>
+        <w:rFonts w:ascii="Wingdings" w:hAnsi="Wingdings" w:hint="default"/>
+      </w:rPr>
+    </w:lvl>
+    <w:lvl w:ilvl="3" w:tplc="04070001" w:tentative="1">
+      <w:start w:val="1"/>
+      <w:numFmt w:val="bullet"/>
+      <w:lvlText w:val=""/>
+      <w:lvlJc w:val="left"/>
+      <w:pPr>
+        <w:ind w:left="2880" w:hanging="360"/>
+      </w:pPr>
+      <w:rPr>
+        <w:rFonts w:ascii="Symbol" w:hAnsi="Symbol" w:hint="default"/>
+      </w:rPr>
+    </w:lvl>
+    <w:lvl w:ilvl="4" w:tplc="04070003" w:tentative="1">
+      <w:start w:val="1"/>
+      <w:numFmt w:val="bullet"/>
+      <w:lvlText w:val="o"/>
+      <w:lvlJc w:val="left"/>
+      <w:pPr>
+        <w:ind w:left="3600" w:hanging="360"/>
+      </w:pPr>
+      <w:rPr>
+        <w:rFonts w:ascii="Courier New" w:hAnsi="Courier New" w:cs="Courier New" w:hint="default"/>
+      </w:rPr>
+    </w:lvl>
+    <w:lvl w:ilvl="5" w:tplc="04070005" w:tentative="1">
+      <w:start w:val="1"/>
+      <w:numFmt w:val="bullet"/>
+      <w:lvlText w:val=""/>
+      <w:lvlJc w:val="left"/>
+      <w:pPr>
+        <w:ind w:left="4320" w:hanging="360"/>
+      </w:pPr>
+      <w:rPr>
+        <w:rFonts w:ascii="Wingdings" w:hAnsi="Wingdings" w:hint="default"/>
+      </w:rPr>
+    </w:lvl>
+    <w:lvl w:ilvl="6" w:tplc="04070001" w:tentative="1">
+      <w:start w:val="1"/>
+      <w:numFmt w:val="bullet"/>
+      <w:lvlText w:val=""/>
+      <w:lvlJc w:val="left"/>
+      <w:pPr>
+        <w:ind w:left="5040" w:hanging="360"/>
+      </w:pPr>
+      <w:rPr>
+        <w:rFonts w:ascii="Symbol" w:hAnsi="Symbol" w:hint="default"/>
+      </w:rPr>
+    </w:lvl>
+    <w:lvl w:ilvl="7" w:tplc="04070003" w:tentative="1">
+      <w:start w:val="1"/>
+      <w:numFmt w:val="bullet"/>
+      <w:lvlText w:val="o"/>
+      <w:lvlJc w:val="left"/>
+      <w:pPr>
+        <w:ind w:left="5760" w:hanging="360"/>
+      </w:pPr>
+      <w:rPr>
+        <w:rFonts w:ascii="Courier New" w:hAnsi="Courier New" w:cs="Courier New" w:hint="default"/>
+      </w:rPr>
+    </w:lvl>
+    <w:lvl w:ilvl="8" w:tplc="04070005" w:tentative="1">
+      <w:start w:val="1"/>
+      <w:numFmt w:val="bullet"/>
+      <w:lvlText w:val=""/>
+      <w:lvlJc w:val="left"/>
+      <w:pPr>
+        <w:ind w:left="6480" w:hanging="360"/>
+      </w:pPr>
+      <w:rPr>
+        <w:rFonts w:ascii="Wingdings" w:hAnsi="Wingdings" w:hint="default"/>
+      </w:rPr>
+    </w:lvl>
+  </w:abstractNum>
+  <w:abstractNum w:abstractNumId="4">
+    <w:nsid w:val="64027CB7"/>
+    <w:multiLevelType w:val="hybridMultilevel"/>
+    <w:tmpl w:val="32F2F57E"/>
+    <w:lvl w:ilvl="0" w:tplc="539609AA">
+      <w:numFmt w:val="bullet"/>
+      <w:lvlText w:val="-"/>
+      <w:lvlJc w:val="left"/>
+      <w:pPr>
+        <w:ind w:left="720" w:hanging="360"/>
+      </w:pPr>
+      <w:rPr>
+        <w:rFonts w:ascii="Calibri" w:eastAsiaTheme="minorHAnsi" w:hAnsi="Calibri" w:cs="Calibri" w:hint="default"/>
+      </w:rPr>
+    </w:lvl>
+    <w:lvl w:ilvl="1" w:tplc="04070003" w:tentative="1">
+      <w:start w:val="1"/>
+      <w:numFmt w:val="bullet"/>
+      <w:lvlText w:val="o"/>
+      <w:lvlJc w:val="left"/>
+      <w:pPr>
+        <w:ind w:left="1440" w:hanging="360"/>
+      </w:pPr>
+      <w:rPr>
+        <w:rFonts w:ascii="Courier New" w:hAnsi="Courier New" w:cs="Courier New" w:hint="default"/>
+      </w:rPr>
+    </w:lvl>
+    <w:lvl w:ilvl="2" w:tplc="04070005" w:tentative="1">
+      <w:start w:val="1"/>
+      <w:numFmt w:val="bullet"/>
+      <w:lvlText w:val=""/>
+      <w:lvlJc w:val="left"/>
+      <w:pPr>
+        <w:ind w:left="2160" w:hanging="360"/>
+      </w:pPr>
+      <w:rPr>
+        <w:rFonts w:ascii="Wingdings" w:hAnsi="Wingdings" w:hint="default"/>
+      </w:rPr>
+    </w:lvl>
+    <w:lvl w:ilvl="3" w:tplc="04070001" w:tentative="1">
+      <w:start w:val="1"/>
+      <w:numFmt w:val="bullet"/>
+      <w:lvlText w:val=""/>
+      <w:lvlJc w:val="left"/>
+      <w:pPr>
+        <w:ind w:left="2880" w:hanging="360"/>
+      </w:pPr>
+      <w:rPr>
+        <w:rFonts w:ascii="Symbol" w:hAnsi="Symbol" w:hint="default"/>
+      </w:rPr>
+    </w:lvl>
+    <w:lvl w:ilvl="4" w:tplc="04070003" w:tentative="1">
+      <w:start w:val="1"/>
+      <w:numFmt w:val="bullet"/>
+      <w:lvlText w:val="o"/>
+      <w:lvlJc w:val="left"/>
+      <w:pPr>
+        <w:ind w:left="3600" w:hanging="360"/>
+      </w:pPr>
+      <w:rPr>
+        <w:rFonts w:ascii="Courier New" w:hAnsi="Courier New" w:cs="Courier New" w:hint="default"/>
+      </w:rPr>
+    </w:lvl>
+    <w:lvl w:ilvl="5" w:tplc="04070005" w:tentative="1">
+      <w:start w:val="1"/>
+      <w:numFmt w:val="bullet"/>
+      <w:lvlText w:val=""/>
+      <w:lvlJc w:val="left"/>
+      <w:pPr>
+        <w:ind w:left="4320" w:hanging="360"/>
+      </w:pPr>
+      <w:rPr>
+        <w:rFonts w:ascii="Wingdings" w:hAnsi="Wingdings" w:hint="default"/>
+      </w:rPr>
+    </w:lvl>
+    <w:lvl w:ilvl="6" w:tplc="04070001" w:tentative="1">
+      <w:start w:val="1"/>
+      <w:numFmt w:val="bullet"/>
+      <w:lvlText w:val=""/>
+      <w:lvlJc w:val="left"/>
+      <w:pPr>
+        <w:ind w:left="5040" w:hanging="360"/>
+      </w:pPr>
+      <w:rPr>
+        <w:rFonts w:ascii="Symbol" w:hAnsi="Symbol" w:hint="default"/>
+      </w:rPr>
+    </w:lvl>
+    <w:lvl w:ilvl="7" w:tplc="04070003" w:tentative="1">
+      <w:start w:val="1"/>
+      <w:numFmt w:val="bullet"/>
+      <w:lvlText w:val="o"/>
+      <w:lvlJc w:val="left"/>
+      <w:pPr>
+        <w:ind w:left="5760" w:hanging="360"/>
+      </w:pPr>
+      <w:rPr>
+        <w:rFonts w:ascii="Courier New" w:hAnsi="Courier New" w:cs="Courier New" w:hint="default"/>
+      </w:rPr>
+    </w:lvl>
+    <w:lvl w:ilvl="8" w:tplc="04070005" w:tentative="1">
+      <w:start w:val="1"/>
+      <w:numFmt w:val="bullet"/>
+      <w:lvlText w:val=""/>
+      <w:lvlJc w:val="left"/>
+      <w:pPr>
+        <w:ind w:left="6480" w:hanging="360"/>
+      </w:pPr>
+      <w:rPr>
+        <w:rFonts w:ascii="Wingdings" w:hAnsi="Wingdings" w:hint="default"/>
+      </w:rPr>
+    </w:lvl>
+  </w:abstractNum>
+  <w:abstractNum w:abstractNumId="5">
+    <w:nsid w:val="75CC63B0"/>
+    <w:multiLevelType w:val="hybridMultilevel"/>
+    <w:tmpl w:val="743A39D0"/>
+    <w:lvl w:ilvl="0" w:tplc="3EF48FCE">
+      <w:numFmt w:val="bullet"/>
+      <w:lvlText w:val="-"/>
+      <w:lvlJc w:val="left"/>
+      <w:pPr>
+        <w:ind w:left="720" w:hanging="360"/>
+      </w:pPr>
+      <w:rPr>
+        <w:rFonts w:ascii="Calibri" w:eastAsiaTheme="minorHAnsi" w:hAnsi="Calibri" w:cs="Calibri" w:hint="default"/>
+      </w:rPr>
+    </w:lvl>
+    <w:lvl w:ilvl="1" w:tplc="04070003" w:tentative="1">
+      <w:start w:val="1"/>
+      <w:numFmt w:val="bullet"/>
+      <w:lvlText w:val="o"/>
+      <w:lvlJc w:val="left"/>
+      <w:pPr>
+        <w:ind w:left="1440" w:hanging="360"/>
+      </w:pPr>
+      <w:rPr>
+        <w:rFonts w:ascii="Courier New" w:hAnsi="Courier New" w:cs="Courier New" w:hint="default"/>
+      </w:rPr>
+    </w:lvl>
+    <w:lvl w:ilvl="2" w:tplc="04070005" w:tentative="1">
+      <w:start w:val="1"/>
+      <w:numFmt w:val="bullet"/>
+      <w:lvlText w:val=""/>
+      <w:lvlJc w:val="left"/>
+      <w:pPr>
+        <w:ind w:left="2160" w:hanging="360"/>
+      </w:pPr>
+      <w:rPr>
+        <w:rFonts w:ascii="Wingdings" w:hAnsi="Wingdings" w:hint="default"/>
+      </w:rPr>
+    </w:lvl>
+    <w:lvl w:ilvl="3" w:tplc="04070001" w:tentative="1">
+      <w:start w:val="1"/>
+      <w:numFmt w:val="bullet"/>
+      <w:lvlText w:val=""/>
+      <w:lvlJc w:val="left"/>
+      <w:pPr>
+        <w:ind w:left="2880" w:hanging="360"/>
+      </w:pPr>
+      <w:rPr>
+        <w:rFonts w:ascii="Symbol" w:hAnsi="Symbol" w:hint="default"/>
+      </w:rPr>
+    </w:lvl>
+    <w:lvl w:ilvl="4" w:tplc="04070003" w:tentative="1">
+      <w:start w:val="1"/>
+      <w:numFmt w:val="bullet"/>
+      <w:lvlText w:val="o"/>
+      <w:lvlJc w:val="left"/>
+      <w:pPr>
+        <w:ind w:left="3600" w:hanging="360"/>
+      </w:pPr>
+      <w:rPr>
+        <w:rFonts w:ascii="Courier New" w:hAnsi="Courier New" w:cs="Courier New" w:hint="default"/>
+      </w:rPr>
+    </w:lvl>
+    <w:lvl w:ilvl="5" w:tplc="04070005" w:tentative="1">
+      <w:start w:val="1"/>
+      <w:numFmt w:val="bullet"/>
+      <w:lvlText w:val=""/>
+      <w:lvlJc w:val="left"/>
+      <w:pPr>
+        <w:ind w:left="4320" w:hanging="360"/>
+      </w:pPr>
+      <w:rPr>
+        <w:rFonts w:ascii="Wingdings" w:hAnsi="Wingdings" w:hint="default"/>
+      </w:rPr>
+    </w:lvl>
+    <w:lvl w:ilvl="6" w:tplc="04070001" w:tentative="1">
+      <w:start w:val="1"/>
+      <w:numFmt w:val="bullet"/>
+      <w:lvlText w:val=""/>
+      <w:lvlJc w:val="left"/>
+      <w:pPr>
+        <w:ind w:left="5040" w:hanging="360"/>
+      </w:pPr>
+      <w:rPr>
+        <w:rFonts w:ascii="Symbol" w:hAnsi="Symbol" w:hint="default"/>
+      </w:rPr>
+    </w:lvl>
+    <w:lvl w:ilvl="7" w:tplc="04070003" w:tentative="1">
+      <w:start w:val="1"/>
+      <w:numFmt w:val="bullet"/>
+      <w:lvlText w:val="o"/>
+      <w:lvlJc w:val="left"/>
+      <w:pPr>
+        <w:ind w:left="5760" w:hanging="360"/>
+      </w:pPr>
+      <w:rPr>
+        <w:rFonts w:ascii="Courier New" w:hAnsi="Courier New" w:cs="Courier New" w:hint="default"/>
+      </w:rPr>
+    </w:lvl>
+    <w:lvl w:ilvl="8" w:tplc="04070005" w:tentative="1">
+      <w:start w:val="1"/>
+      <w:numFmt w:val="bullet"/>
+      <w:lvlText w:val=""/>
+      <w:lvlJc w:val="left"/>
+      <w:pPr>
+        <w:ind w:left="6480" w:hanging="360"/>
+      </w:pPr>
+      <w:rPr>
+        <w:rFonts w:ascii="Wingdings" w:hAnsi="Wingdings" w:hint="default"/>
+      </w:rPr>
+    </w:lvl>
+  </w:abstractNum>
+  <w:abstractNum w:abstractNumId="6">
+    <w:nsid w:val="77803906"/>
+    <w:multiLevelType w:val="hybridMultilevel"/>
+    <w:tmpl w:val="C2FE1E74"/>
+    <w:lvl w:ilvl="0" w:tplc="AEF2E676">
+      <w:numFmt w:val="bullet"/>
+      <w:lvlText w:val="-"/>
+      <w:lvlJc w:val="left"/>
+      <w:pPr>
+        <w:ind w:left="720" w:hanging="360"/>
+      </w:pPr>
+      <w:rPr>
+        <w:rFonts w:ascii="Calibri" w:eastAsiaTheme="minorHAnsi" w:hAnsi="Calibri" w:cs="Calibri" w:hint="default"/>
+      </w:rPr>
+    </w:lvl>
+    <w:lvl w:ilvl="1" w:tplc="04070003" w:tentative="1">
+      <w:start w:val="1"/>
+      <w:numFmt w:val="bullet"/>
+      <w:lvlText w:val="o"/>
+      <w:lvlJc w:val="left"/>
+      <w:pPr>
+        <w:ind w:left="1440" w:hanging="360"/>
+      </w:pPr>
+      <w:rPr>
+        <w:rFonts w:ascii="Courier New" w:hAnsi="Courier New" w:cs="Courier New" w:hint="default"/>
+      </w:rPr>
+    </w:lvl>
+    <w:lvl w:ilvl="2" w:tplc="04070005" w:tentative="1">
+      <w:start w:val="1"/>
+      <w:numFmt w:val="bullet"/>
+      <w:lvlText w:val=""/>
+      <w:lvlJc w:val="left"/>
+      <w:pPr>
+        <w:ind w:left="2160" w:hanging="360"/>
+      </w:pPr>
+      <w:rPr>
+        <w:rFonts w:ascii="Wingdings" w:hAnsi="Wingdings" w:hint="default"/>
+      </w:rPr>
+    </w:lvl>
+    <w:lvl w:ilvl="3" w:tplc="04070001" w:tentative="1">
+      <w:start w:val="1"/>
+      <w:numFmt w:val="bullet"/>
+      <w:lvlText w:val=""/>
+      <w:lvlJc w:val="left"/>
+      <w:pPr>
+        <w:ind w:left="2880" w:hanging="360"/>
+      </w:pPr>
+      <w:rPr>
+        <w:rFonts w:ascii="Symbol" w:hAnsi="Symbol" w:hint="default"/>
+      </w:rPr>
+    </w:lvl>
+    <w:lvl w:ilvl="4" w:tplc="04070003" w:tentative="1">
+      <w:start w:val="1"/>
+      <w:numFmt w:val="bullet"/>
+      <w:lvlText w:val="o"/>
+      <w:lvlJc w:val="left"/>
+      <w:pPr>
+        <w:ind w:left="3600" w:hanging="360"/>
+      </w:pPr>
+      <w:rPr>
+        <w:rFonts w:ascii="Courier New" w:hAnsi="Courier New" w:cs="Courier New" w:hint="default"/>
+      </w:rPr>
+    </w:lvl>
+    <w:lvl w:ilvl="5" w:tplc="04070005" w:tentative="1">
+      <w:start w:val="1"/>
+      <w:numFmt w:val="bullet"/>
+      <w:lvlText w:val=""/>
+      <w:lvlJc w:val="left"/>
+      <w:pPr>
+        <w:ind w:left="4320" w:hanging="360"/>
+      </w:pPr>
+      <w:rPr>
+        <w:rFonts w:ascii="Wingdings" w:hAnsi="Wingdings" w:hint="default"/>
+      </w:rPr>
+    </w:lvl>
+    <w:lvl w:ilvl="6" w:tplc="04070001" w:tentative="1">
+      <w:start w:val="1"/>
+      <w:numFmt w:val="bullet"/>
+      <w:lvlText w:val=""/>
+      <w:lvlJc w:val="left"/>
+      <w:pPr>
+        <w:ind w:left="5040" w:hanging="360"/>
+      </w:pPr>
+      <w:rPr>
+        <w:rFonts w:ascii="Symbol" w:hAnsi="Symbol" w:hint="default"/>
+      </w:rPr>
+    </w:lvl>
+    <w:lvl w:ilvl="7" w:tplc="04070003" w:tentative="1">
+      <w:start w:val="1"/>
+      <w:numFmt w:val="bullet"/>
+      <w:lvlText w:val="o"/>
+      <w:lvlJc w:val="left"/>
+      <w:pPr>
+        <w:ind w:left="5760" w:hanging="360"/>
+      </w:pPr>
+      <w:rPr>
+        <w:rFonts w:ascii="Courier New" w:hAnsi="Courier New" w:cs="Courier New" w:hint="default"/>
+      </w:rPr>
+    </w:lvl>
+    <w:lvl w:ilvl="8" w:tplc="04070005" w:tentative="1">
+      <w:start w:val="1"/>
+      <w:numFmt w:val="bullet"/>
+      <w:lvlText w:val=""/>
+      <w:lvlJc w:val="left"/>
+      <w:pPr>
+        <w:ind w:left="6480" w:hanging="360"/>
+      </w:pPr>
+      <w:rPr>
+        <w:rFonts w:ascii="Wingdings" w:hAnsi="Wingdings" w:hint="default"/>
+      </w:rPr>
+    </w:lvl>
+  </w:abstractNum>
+  <w:num w:numId="1">
+    <w:abstractNumId w:val="4"/>
+  </w:num>
+  <w:num w:numId="2">
+    <w:abstractNumId w:val="0"/>
+  </w:num>
+  <w:num w:numId="3">
+    <w:abstractNumId w:val="2"/>
+  </w:num>
+  <w:num w:numId="4">
+    <w:abstractNumId w:val="1"/>
+  </w:num>
+  <w:num w:numId="5">
+    <w:abstractNumId w:val="3"/>
+  </w:num>
+  <w:num w:numId="6">
+    <w:abstractNumId w:val="5"/>
+  </w:num>
+  <w:num w:numId="7">
+    <w:abstractNumId w:val="6"/>
+  </w:num>
+</w:numbering>
 </file>
 
 <file path=word/styles.xml><?xml version="1.0" encoding="utf-8"?>
@@ -585,6 +1535,17 @@
       <w:szCs w:val="28"/>
     </w:rPr>
   </w:style>
+  <w:style w:type="paragraph" w:styleId="Listenabsatz">
+    <w:name w:val="List Paragraph"/>
+    <w:basedOn w:val="Standard"/>
+    <w:uiPriority w:val="34"/>
+    <w:qFormat/>
+    <w:rsid w:val="00E44E63"/>
+    <w:pPr>
+      <w:ind w:left="720"/>
+      <w:contextualSpacing/>
+    </w:pPr>
+  </w:style>
 </w:styles>
 </file>
 
@@ -812,6 +1773,17 @@
       <w:sz w:val="28"/>
       <w:szCs w:val="28"/>
     </w:rPr>
+  </w:style>
+  <w:style w:type="paragraph" w:styleId="Listenabsatz">
+    <w:name w:val="List Paragraph"/>
+    <w:basedOn w:val="Standard"/>
+    <w:uiPriority w:val="34"/>
+    <w:qFormat/>
+    <w:rsid w:val="00E44E63"/>
+    <w:pPr>
+      <w:ind w:left="720"/>
+      <w:contextualSpacing/>
+    </w:pPr>
   </w:style>
 </w:styles>
 </file>

</xml_diff>

<commit_message>
Addded notes from customer survey
</commit_message>
<xml_diff>
--- a/documentation/customer_survey/Kundenbefragung_1.docx
+++ b/documentation/customer_survey/Kundenbefragung_1.docx
@@ -19,7 +19,6 @@
         <w:t>StuPro PMP: Kundenbefragung 1</w:t>
       </w:r>
     </w:p>
-    <w:p/>
     <w:p>
       <w:pPr>
         <w:pStyle w:val="berschrift1"/>
@@ -30,48 +29,102 @@
       </w:r>
     </w:p>
     <w:p>
-      <w:r>
-        <w:t xml:space="preserve">- Was ist die Motivation hinter der Privacy Management </w:t>
-      </w:r>
-      <w:proofErr w:type="spellStart"/>
-      <w:r>
-        <w:t>Platform</w:t>
-      </w:r>
-      <w:proofErr w:type="spellEnd"/>
-      <w:r>
-        <w:t>?</w:t>
-      </w:r>
-    </w:p>
-    <w:p/>
-    <w:p>
-      <w:r>
+      <w:pPr>
+        <w:rPr>
+          <w:b/>
+        </w:rPr>
+      </w:pPr>
+      <w:r>
+        <w:rPr>
+          <w:b/>
+        </w:rPr>
+        <w:t>- Was ist die Motivation hinter der Privacy Management Platform?</w:t>
+      </w:r>
+    </w:p>
+    <w:p>
+      <w:pPr>
+        <w:pStyle w:val="KeinLeerraum"/>
+      </w:pPr>
+      <w:r>
+        <w:t>Bestehende Möglichkeiten sind begrenzt, z.B. „SMS-Versenden nicht erlauben“ verhindert App-Installation.</w:t>
+      </w:r>
+    </w:p>
+    <w:p>
+      <w:pPr>
+        <w:pStyle w:val="KeinLeerraum"/>
+      </w:pPr>
+      <w:r>
+        <w:t>Durch mehr Rechte wird App besser.</w:t>
+      </w:r>
+    </w:p>
+    <w:p>
+      <w:pPr>
+        <w:pStyle w:val="KeinLeerraum"/>
+      </w:pPr>
+      <w:r>
+        <w:t>Bsp.: Schach-App kann durch „Internet-Recht“ Highscore synchronisieren.</w:t>
+      </w:r>
+    </w:p>
+    <w:p>
+      <w:pPr>
+        <w:pStyle w:val="KeinLeerraum"/>
+      </w:pPr>
+    </w:p>
+    <w:p>
+      <w:pPr>
+        <w:rPr>
+          <w:b/>
+        </w:rPr>
+      </w:pPr>
+      <w:r>
+        <w:rPr>
+          <w:b/>
+        </w:rPr>
         <w:t xml:space="preserve">- Wie </w:t>
       </w:r>
       <w:r>
+        <w:rPr>
+          <w:b/>
+        </w:rPr>
         <w:t>kann die Abgrenzung zu anderen Apps bzw. Funktionen beschrieben werden?</w:t>
       </w:r>
     </w:p>
-    <w:p/>
-    <w:p>
-      <w:r>
-        <w:t xml:space="preserve">- Wie sieht es momentan bei der Privacy bei </w:t>
-      </w:r>
-      <w:proofErr w:type="spellStart"/>
-      <w:r>
-        <w:t>Andoird</w:t>
-      </w:r>
-      <w:proofErr w:type="spellEnd"/>
-      <w:r>
-        <w:t xml:space="preserve"> aus?</w:t>
-      </w:r>
-    </w:p>
-    <w:p/>
-    <w:p>
-      <w:r>
+    <w:p>
+      <w:pPr>
+        <w:pStyle w:val="KeinLeerraum"/>
+      </w:pPr>
+    </w:p>
+    <w:p>
+      <w:pPr>
+        <w:pStyle w:val="KeinLeerraum"/>
+      </w:pPr>
+    </w:p>
+    <w:p>
+      <w:r>
+        <w:t>- Wie sieht es momentan bei der Privacy bei Andoird aus?</w:t>
+      </w:r>
+    </w:p>
+    <w:p/>
+    <w:p>
+      <w:pPr>
+        <w:rPr>
+          <w:b/>
+        </w:rPr>
+      </w:pPr>
+      <w:r>
+        <w:rPr>
+          <w:b/>
+        </w:rPr>
         <w:t>- Gibt es schon vergleichbare Systeme? Wenn ja, was leisten diese?</w:t>
       </w:r>
     </w:p>
-    <w:p/>
+    <w:p>
+      <w:r>
+        <w:t>Platform auf Android aufsetzen, da wir das System nicht mehr verändern können.</w:t>
+      </w:r>
+      <w:bookmarkStart w:id="0" w:name="_GoBack"/>
+      <w:bookmarkEnd w:id="0"/>
+    </w:p>
     <w:p>
       <w:pPr>
         <w:pStyle w:val="berschrift1"/>
@@ -86,15 +139,7 @@
     </w:p>
     <w:p>
       <w:r>
-        <w:t xml:space="preserve">- Zu welchen </w:t>
-      </w:r>
-      <w:proofErr w:type="spellStart"/>
-      <w:r>
-        <w:t>Android</w:t>
-      </w:r>
-      <w:proofErr w:type="spellEnd"/>
-      <w:r>
-        <w:t xml:space="preserve">-Versionen </w:t>
+        <w:t xml:space="preserve">- Zu welchen Android-Versionen </w:t>
       </w:r>
       <w:r>
         <w:t>sollen</w:t>
@@ -109,23 +154,7 @@
     <w:p/>
     <w:p>
       <w:r>
-        <w:t xml:space="preserve">- Soll die GUI nur für </w:t>
-      </w:r>
-      <w:proofErr w:type="spellStart"/>
-      <w:r>
-        <w:t>Smartphones</w:t>
-      </w:r>
-      <w:proofErr w:type="spellEnd"/>
-      <w:r>
-        <w:t xml:space="preserve"> oder auch für </w:t>
-      </w:r>
-      <w:proofErr w:type="spellStart"/>
-      <w:r>
-        <w:t>Tablets</w:t>
-      </w:r>
-      <w:proofErr w:type="spellEnd"/>
-      <w:r>
-        <w:t xml:space="preserve"> implementiert werden?</w:t>
+        <w:t>- Soll die GUI nur für Smartphones oder auch für Tablets implementiert werden?</w:t>
       </w:r>
       <w:r>
         <w:t xml:space="preserve"> (Größenoptimierung)</w:t>
@@ -214,29 +243,13 @@
     <w:p/>
     <w:p>
       <w:r>
-        <w:t xml:space="preserve">- Wirkt die PMP als Firewall oder </w:t>
-      </w:r>
-      <w:proofErr w:type="spellStart"/>
-      <w:r>
-        <w:t>Sandbox</w:t>
-      </w:r>
-      <w:proofErr w:type="spellEnd"/>
-      <w:r>
-        <w:t>?</w:t>
-      </w:r>
-    </w:p>
-    <w:p/>
-    <w:p>
-      <w:r>
-        <w:t xml:space="preserve">- Braucht man hierfür ein </w:t>
-      </w:r>
-      <w:proofErr w:type="spellStart"/>
-      <w:r>
-        <w:t>gerootetes</w:t>
-      </w:r>
-      <w:proofErr w:type="spellEnd"/>
-      <w:r>
-        <w:t xml:space="preserve"> Gerät? (Internet-Zugriff verbieten, WLAN-Switch, etc...)</w:t>
+        <w:t>- Wirkt die PMP als Firewall oder Sandbox?</w:t>
+      </w:r>
+    </w:p>
+    <w:p/>
+    <w:p>
+      <w:r>
+        <w:t>- Braucht man hierfür ein gerootetes Gerät? (Internet-Zugriff verbieten, WLAN-Switch, etc...)</w:t>
       </w:r>
     </w:p>
     <w:p/>
@@ -260,33 +273,13 @@
         <w:t>l</w:t>
       </w:r>
       <w:r>
-        <w:t>-basiert“ und „</w:t>
-      </w:r>
-      <w:proofErr w:type="spellStart"/>
-      <w:r>
-        <w:t>policy</w:t>
-      </w:r>
-      <w:proofErr w:type="spellEnd"/>
-      <w:r>
-        <w:t>-basiert“  zu verstehen?</w:t>
-      </w:r>
-    </w:p>
-    <w:p/>
-    <w:p>
-      <w:r>
-        <w:t xml:space="preserve">- Welche </w:t>
-      </w:r>
-      <w:r>
-        <w:t xml:space="preserve">Funktionalitäten </w:t>
-      </w:r>
-      <w:r>
-        <w:t xml:space="preserve">soll der Regeleditor </w:t>
-      </w:r>
-      <w:r>
-        <w:t>beinhalten</w:t>
-      </w:r>
-      <w:r>
-        <w:t>?</w:t>
+        <w:t>-basiert“ und „policy-basiert“  zu verstehen?</w:t>
+      </w:r>
+    </w:p>
+    <w:p/>
+    <w:p>
+      <w:r>
+        <w:t>- Welche Funktionalitäten soll der Regeleditor beinhalten?</w:t>
       </w:r>
     </w:p>
     <w:p/>
@@ -298,10 +291,7 @@
         <w:t>Welche Funktionalitäten soll der Service-Level-Editor beinhalten?</w:t>
       </w:r>
     </w:p>
-    <w:p>
-      <w:bookmarkStart w:id="0" w:name="_GoBack"/>
-      <w:bookmarkEnd w:id="0"/>
-    </w:p>
+    <w:p/>
     <w:p>
       <w:r>
         <w:t>- Gibt es spezielle Anforderungen an die GUI?</w:t>
@@ -380,10 +370,7 @@
         <w:t>Sprache</w:t>
       </w:r>
       <w:r>
-        <w:t xml:space="preserve"> / </w:t>
-      </w:r>
-      <w:r>
-        <w:t>Konventionen</w:t>
+        <w:t xml:space="preserve"> / Konventionen</w:t>
       </w:r>
       <w:r>
         <w:t xml:space="preserve"> / Sonstiges:</w:t>
@@ -442,15 +429,7 @@
     </w:p>
     <w:p>
       <w:r>
-        <w:t xml:space="preserve">- Werden </w:t>
-      </w:r>
-      <w:proofErr w:type="spellStart"/>
-      <w:r>
-        <w:t>android</w:t>
-      </w:r>
-      <w:proofErr w:type="spellEnd"/>
-      <w:r>
-        <w:t>-fähige Mobiltelefone zur Verfügung gestellt?</w:t>
+        <w:t>- Werden android-fähige Mobiltelefone zur Verfügung gestellt?</w:t>
       </w:r>
       <w:r>
         <w:t xml:space="preserve"> (Emulator sehr langsam</w:t>
@@ -1546,6 +1525,15 @@
       <w:contextualSpacing/>
     </w:pPr>
   </w:style>
+  <w:style w:type="paragraph" w:styleId="KeinLeerraum">
+    <w:name w:val="No Spacing"/>
+    <w:uiPriority w:val="1"/>
+    <w:qFormat/>
+    <w:rsid w:val="00EA7456"/>
+    <w:pPr>
+      <w:spacing w:after="0" w:line="240" w:lineRule="auto"/>
+    </w:pPr>
+  </w:style>
 </w:styles>
 </file>
 
@@ -1783,6 +1771,15 @@
     <w:pPr>
       <w:ind w:left="720"/>
       <w:contextualSpacing/>
+    </w:pPr>
+  </w:style>
+  <w:style w:type="paragraph" w:styleId="KeinLeerraum">
+    <w:name w:val="No Spacing"/>
+    <w:uiPriority w:val="1"/>
+    <w:qFormat/>
+    <w:rsid w:val="00EA7456"/>
+    <w:pPr>
+      <w:spacing w:after="0" w:line="240" w:lineRule="auto"/>
     </w:pPr>
   </w:style>
 </w:styles>

</xml_diff>